<commit_message>
Updated links for the midterm review for unx511.
</commit_message>
<xml_diff>
--- a/unx511/Week3b/MidTermReview.docx
+++ b/unx511/Week3b/MidTermReview.docx
@@ -1,6 +1,6 @@
 
 <file path=word/document.xml><?xml version="1.0" encoding="utf-8"?>
-<w:document xmlns:wpc="http://schemas.microsoft.com/office/word/2010/wordprocessingCanvas" xmlns:cx="http://schemas.microsoft.com/office/drawing/2014/chartex" xmlns:cx1="http://schemas.microsoft.com/office/drawing/2015/9/8/chartex" xmlns:cx2="http://schemas.microsoft.com/office/drawing/2015/10/21/chartex" xmlns:cx3="http://schemas.microsoft.com/office/drawing/2016/5/9/chartex" xmlns:cx4="http://schemas.microsoft.com/office/drawing/2016/5/10/chartex" xmlns:cx5="http://schemas.microsoft.com/office/drawing/2016/5/11/chartex" xmlns:cx6="http://schemas.microsoft.com/office/drawing/2016/5/12/chartex" xmlns:cx7="http://schemas.microsoft.com/office/drawing/2016/5/13/chartex" xmlns:cx8="http://schemas.microsoft.com/office/drawing/2016/5/14/chartex" xmlns:mc="http://schemas.openxmlformats.org/markup-compatibility/2006" xmlns:aink="http://schemas.microsoft.com/office/drawing/2016/ink" xmlns:am3d="http://schemas.microsoft.com/office/drawing/2017/model3d" xmlns:o="urn:schemas-microsoft-com:office:office" xmlns:r="http://schemas.openxmlformats.org/officeDocument/2006/relationships" xmlns:m="http://schemas.openxmlformats.org/officeDocument/2006/math" xmlns:v="urn:schemas-microsoft-com:vml" xmlns:wp14="http://schemas.microsoft.com/office/word/2010/wordprocessingDrawing" xmlns:wp="http://schemas.openxmlformats.org/drawingml/2006/wordprocessingDrawing" xmlns:w10="urn:schemas-microsoft-com:office:word" xmlns:w="http://schemas.openxmlformats.org/wordprocessingml/2006/main" xmlns:w14="http://schemas.microsoft.com/office/word/2010/wordml" xmlns:w15="http://schemas.microsoft.com/office/word/2012/wordml" xmlns:w16cex="http://schemas.microsoft.com/office/word/2018/wordml/cex" xmlns:w16cid="http://schemas.microsoft.com/office/word/2016/wordml/cid" xmlns:w16="http://schemas.microsoft.com/office/word/2018/wordml" xmlns:w16se="http://schemas.microsoft.com/office/word/2015/wordml/symex" xmlns:wpg="http://schemas.microsoft.com/office/word/2010/wordprocessingGroup" xmlns:wpi="http://schemas.microsoft.com/office/word/2010/wordprocessingInk" xmlns:wne="http://schemas.microsoft.com/office/word/2006/wordml" xmlns:wps="http://schemas.microsoft.com/office/word/2010/wordprocessingShape" mc:Ignorable="w14 w15 w16se w16cid w16 w16cex wp14">
+<w:document xmlns:wpc="http://schemas.microsoft.com/office/word/2010/wordprocessingCanvas" xmlns:cx="http://schemas.microsoft.com/office/drawing/2014/chartex" xmlns:cx1="http://schemas.microsoft.com/office/drawing/2015/9/8/chartex" xmlns:cx2="http://schemas.microsoft.com/office/drawing/2015/10/21/chartex" xmlns:cx3="http://schemas.microsoft.com/office/drawing/2016/5/9/chartex" xmlns:cx4="http://schemas.microsoft.com/office/drawing/2016/5/10/chartex" xmlns:cx5="http://schemas.microsoft.com/office/drawing/2016/5/11/chartex" xmlns:cx6="http://schemas.microsoft.com/office/drawing/2016/5/12/chartex" xmlns:cx7="http://schemas.microsoft.com/office/drawing/2016/5/13/chartex" xmlns:cx8="http://schemas.microsoft.com/office/drawing/2016/5/14/chartex" xmlns:mc="http://schemas.openxmlformats.org/markup-compatibility/2006" xmlns:aink="http://schemas.microsoft.com/office/drawing/2016/ink" xmlns:am3d="http://schemas.microsoft.com/office/drawing/2017/model3d" xmlns:o="urn:schemas-microsoft-com:office:office" xmlns:r="http://schemas.openxmlformats.org/officeDocument/2006/relationships" xmlns:m="http://schemas.openxmlformats.org/officeDocument/2006/math" xmlns:v="urn:schemas-microsoft-com:vml" xmlns:wp14="http://schemas.microsoft.com/office/word/2010/wordprocessingDrawing" xmlns:wp="http://schemas.openxmlformats.org/drawingml/2006/wordprocessingDrawing" xmlns:w10="urn:schemas-microsoft-com:office:word" xmlns:w="http://schemas.openxmlformats.org/wordprocessingml/2006/main" xmlns:w14="http://schemas.microsoft.com/office/word/2010/wordml" xmlns:w15="http://schemas.microsoft.com/office/word/2012/wordml" xmlns:w16cex="http://schemas.microsoft.com/office/word/2018/wordml/cex" xmlns:w16cid="http://schemas.microsoft.com/office/word/2016/wordml/cid" xmlns:w16="http://schemas.microsoft.com/office/word/2018/wordml" xmlns:w16sdtdh="http://schemas.microsoft.com/office/word/2020/wordml/sdtdatahash" xmlns:w16se="http://schemas.microsoft.com/office/word/2015/wordml/symex" xmlns:wpg="http://schemas.microsoft.com/office/word/2010/wordprocessingGroup" xmlns:wpi="http://schemas.microsoft.com/office/word/2010/wordprocessingInk" xmlns:wne="http://schemas.microsoft.com/office/word/2006/wordml" xmlns:wps="http://schemas.microsoft.com/office/word/2010/wordprocessingShape" mc:Ignorable="w14 w15 w16se w16cid w16 w16cex w16sdtdh wp14">
   <w:body>
     <w:p>
       <w:pPr>
@@ -67,19 +67,7 @@
           <w:rPr>
             <w:rStyle w:val="FollowedHyperlink"/>
           </w:rPr>
-          <w:t>IntroTo</w:t>
-        </w:r>
-        <w:r>
-          <w:rPr>
-            <w:rStyle w:val="FollowedHyperlink"/>
-          </w:rPr>
-          <w:t>L</w:t>
-        </w:r>
-        <w:r>
-          <w:rPr>
-            <w:rStyle w:val="FollowedHyperlink"/>
-          </w:rPr>
-          <w:t>inux</w:t>
+          <w:t>IntroToLinux</w:t>
         </w:r>
         <w:proofErr w:type="spellEnd"/>
       </w:hyperlink>
@@ -213,21 +201,7 @@
         <w:rPr>
           <w:b/>
         </w:rPr>
-        <w:t xml:space="preserve">The Linux </w:t>
-      </w:r>
-      <w:proofErr w:type="gramStart"/>
-      <w:r>
-        <w:rPr>
-          <w:b/>
-        </w:rPr>
-        <w:t>File-System</w:t>
-      </w:r>
-      <w:proofErr w:type="gramEnd"/>
-      <w:r>
-        <w:rPr>
-          <w:b/>
-        </w:rPr>
-        <w:t xml:space="preserve"> </w:t>
+        <w:t xml:space="preserve">The Linux File-System </w:t>
       </w:r>
       <w:r>
         <w:t xml:space="preserve">(for answers see </w:t>
@@ -238,19 +212,7 @@
           <w:rPr>
             <w:rStyle w:val="FollowedHyperlink"/>
           </w:rPr>
-          <w:t>Linu</w:t>
-        </w:r>
-        <w:r>
-          <w:rPr>
-            <w:rStyle w:val="FollowedHyperlink"/>
-          </w:rPr>
-          <w:t>x</w:t>
-        </w:r>
-        <w:r>
-          <w:rPr>
-            <w:rStyle w:val="FollowedHyperlink"/>
-          </w:rPr>
-          <w:t>Filesystem</w:t>
+          <w:t>LinuxFilesystem</w:t>
         </w:r>
         <w:proofErr w:type="spellEnd"/>
       </w:hyperlink>
@@ -360,16 +322,8 @@
         <w:rPr>
           <w:b/>
         </w:rPr>
-        <w:t xml:space="preserve">Some common Linux </w:t>
-      </w:r>
-      <w:proofErr w:type="gramStart"/>
-      <w:r>
-        <w:rPr>
-          <w:b/>
-        </w:rPr>
-        <w:t>commands</w:t>
-      </w:r>
-      <w:proofErr w:type="gramEnd"/>
+        <w:t>Some common Linux commands</w:t>
+      </w:r>
     </w:p>
     <w:p>
       <w:pPr>
@@ -547,31 +501,7 @@
           <w:rPr>
             <w:rStyle w:val="FollowedHyperlink"/>
           </w:rPr>
-          <w:t>Ma</w:t>
-        </w:r>
-        <w:r>
-          <w:rPr>
-            <w:rStyle w:val="FollowedHyperlink"/>
-          </w:rPr>
-          <w:t>k</w:t>
-        </w:r>
-        <w:r>
-          <w:rPr>
-            <w:rStyle w:val="FollowedHyperlink"/>
-          </w:rPr>
-          <w:t>ef</w:t>
-        </w:r>
-        <w:r>
-          <w:rPr>
-            <w:rStyle w:val="FollowedHyperlink"/>
-          </w:rPr>
-          <w:t>i</w:t>
-        </w:r>
-        <w:r>
-          <w:rPr>
-            <w:rStyle w:val="FollowedHyperlink"/>
-          </w:rPr>
-          <w:t>le</w:t>
+          <w:t>Makefile</w:t>
         </w:r>
         <w:proofErr w:type="spellEnd"/>
       </w:hyperlink>
@@ -612,25 +542,19 @@
           <w:rPr>
             <w:rStyle w:val="FollowedHyperlink"/>
           </w:rPr>
-          <w:t>Make</w:t>
-        </w:r>
-        <w:r>
-          <w:rPr>
-            <w:rStyle w:val="FollowedHyperlink"/>
-          </w:rPr>
-          <w:t>f</w:t>
-        </w:r>
-        <w:r>
-          <w:rPr>
-            <w:rStyle w:val="FollowedHyperlink"/>
-          </w:rPr>
-          <w:t>i</w:t>
-        </w:r>
-        <w:r>
-          <w:rPr>
-            <w:rStyle w:val="FollowedHyperlink"/>
-          </w:rPr>
-          <w:t>le</w:t>
+          <w:t>Makefi</w:t>
+        </w:r>
+        <w:r>
+          <w:rPr>
+            <w:rStyle w:val="FollowedHyperlink"/>
+          </w:rPr>
+          <w:t>l</w:t>
+        </w:r>
+        <w:r>
+          <w:rPr>
+            <w:rStyle w:val="FollowedHyperlink"/>
+          </w:rPr>
+          <w:t>e</w:t>
         </w:r>
         <w:proofErr w:type="spellEnd"/>
       </w:hyperlink>
@@ -679,19 +603,7 @@
           <w:rPr>
             <w:rStyle w:val="FollowedHyperlink"/>
           </w:rPr>
-          <w:t>Ma</w:t>
-        </w:r>
-        <w:r>
-          <w:rPr>
-            <w:rStyle w:val="FollowedHyperlink"/>
-          </w:rPr>
-          <w:t>k</w:t>
-        </w:r>
-        <w:r>
-          <w:rPr>
-            <w:rStyle w:val="FollowedHyperlink"/>
-          </w:rPr>
-          <w:t>efile</w:t>
+          <w:t>Makefile</w:t>
         </w:r>
         <w:proofErr w:type="spellEnd"/>
       </w:hyperlink>
@@ -716,19 +628,7 @@
       </w:r>
       <w:proofErr w:type="spellEnd"/>
       <w:r>
-        <w:t xml:space="preserve"> for building a s</w:t>
-      </w:r>
-      <w:r>
-        <w:t>hared</w:t>
-      </w:r>
-      <w:r>
-        <w:t xml:space="preserve"> library libMath.</w:t>
-      </w:r>
-      <w:r>
-        <w:t>so</w:t>
-      </w:r>
-      <w:r>
-        <w:t xml:space="preserve"> from the files General.cpp, Geometry.cpp and Conversions.cpp? (For the answer, see </w:t>
+        <w:t xml:space="preserve"> for building a shared library libMath.so from the files General.cpp, Geometry.cpp and Conversions.cpp? (For the answer, see </w:t>
       </w:r>
       <w:hyperlink r:id="rId16" w:history="1">
         <w:proofErr w:type="spellStart"/>
@@ -736,19 +636,7 @@
           <w:rPr>
             <w:rStyle w:val="FollowedHyperlink"/>
           </w:rPr>
-          <w:t>Mak</w:t>
-        </w:r>
-        <w:r>
-          <w:rPr>
-            <w:rStyle w:val="FollowedHyperlink"/>
-          </w:rPr>
-          <w:t>e</w:t>
-        </w:r>
-        <w:r>
-          <w:rPr>
-            <w:rStyle w:val="FollowedHyperlink"/>
-          </w:rPr>
-          <w:t>file</w:t>
+          <w:t>Makefile</w:t>
         </w:r>
         <w:proofErr w:type="spellEnd"/>
       </w:hyperlink>
@@ -773,13 +661,7 @@
       </w:r>
       <w:proofErr w:type="spellEnd"/>
       <w:r>
-        <w:t xml:space="preserve"> that links in the static library libMath.</w:t>
-      </w:r>
-      <w:r>
-        <w:t>so</w:t>
-      </w:r>
-      <w:r>
-        <w:t xml:space="preserve"> with its header file to build </w:t>
+        <w:t xml:space="preserve"> that links in the static library libMath.so with its header file to build </w:t>
       </w:r>
       <w:proofErr w:type="spellStart"/>
       <w:r>
@@ -795,19 +677,19 @@
           <w:rPr>
             <w:rStyle w:val="FollowedHyperlink"/>
           </w:rPr>
-          <w:t>Make</w:t>
-        </w:r>
-        <w:r>
-          <w:rPr>
-            <w:rStyle w:val="FollowedHyperlink"/>
-          </w:rPr>
-          <w:t>f</w:t>
-        </w:r>
-        <w:r>
-          <w:rPr>
-            <w:rStyle w:val="FollowedHyperlink"/>
-          </w:rPr>
-          <w:t>ile</w:t>
+          <w:t>Makef</w:t>
+        </w:r>
+        <w:r>
+          <w:rPr>
+            <w:rStyle w:val="FollowedHyperlink"/>
+          </w:rPr>
+          <w:t>i</w:t>
+        </w:r>
+        <w:r>
+          <w:rPr>
+            <w:rStyle w:val="FollowedHyperlink"/>
+          </w:rPr>
+          <w:t>le</w:t>
         </w:r>
         <w:proofErr w:type="spellEnd"/>
       </w:hyperlink>
@@ -852,25 +734,7 @@
           <w:rPr>
             <w:rStyle w:val="FollowedHyperlink"/>
           </w:rPr>
-          <w:t>Error</w:t>
-        </w:r>
-        <w:r>
-          <w:rPr>
-            <w:rStyle w:val="FollowedHyperlink"/>
-          </w:rPr>
-          <w:t>M</w:t>
-        </w:r>
-        <w:r>
-          <w:rPr>
-            <w:rStyle w:val="FollowedHyperlink"/>
-          </w:rPr>
-          <w:t>s</w:t>
-        </w:r>
-        <w:r>
-          <w:rPr>
-            <w:rStyle w:val="FollowedHyperlink"/>
-          </w:rPr>
-          <w:t>g.cpp</w:t>
+          <w:t>ErrorMsg.cpp</w:t>
         </w:r>
       </w:hyperlink>
       <w:r>
@@ -954,19 +818,7 @@
           <w:rPr>
             <w:rStyle w:val="FollowedHyperlink"/>
           </w:rPr>
-          <w:t>MiniMa</w:t>
-        </w:r>
-        <w:r>
-          <w:rPr>
-            <w:rStyle w:val="FollowedHyperlink"/>
-          </w:rPr>
-          <w:t>t</w:t>
-        </w:r>
-        <w:r>
-          <w:rPr>
-            <w:rStyle w:val="FollowedHyperlink"/>
-          </w:rPr>
-          <w:t>h.cpp</w:t>
+          <w:t>MiniMath.cpp</w:t>
         </w:r>
       </w:hyperlink>
       <w:r>
@@ -993,7 +845,6 @@
         <w:t xml:space="preserve"> &lt;&lt; </w:t>
       </w:r>
       <w:proofErr w:type="spellStart"/>
-      <w:proofErr w:type="gramStart"/>
       <w:r>
         <w:rPr>
           <w:b/>
@@ -1008,7 +859,6 @@
         <w:t>[</w:t>
       </w:r>
       <w:proofErr w:type="spellStart"/>
-      <w:proofErr w:type="gramEnd"/>
       <w:r>
         <w:rPr>
           <w:b/>
@@ -1097,19 +947,7 @@
           <w:rPr>
             <w:rStyle w:val="FollowedHyperlink"/>
           </w:rPr>
-          <w:t>SimpleFi</w:t>
-        </w:r>
-        <w:r>
-          <w:rPr>
-            <w:rStyle w:val="FollowedHyperlink"/>
-          </w:rPr>
-          <w:t>l</w:t>
-        </w:r>
-        <w:r>
-          <w:rPr>
-            <w:rStyle w:val="FollowedHyperlink"/>
-          </w:rPr>
-          <w:t>e.cpp</w:t>
+          <w:t>SimpleFile.cpp</w:t>
         </w:r>
       </w:hyperlink>
       <w:r>
@@ -1132,19 +970,7 @@
           <w:rPr>
             <w:rStyle w:val="FollowedHyperlink"/>
           </w:rPr>
-          <w:t>Seek</w:t>
-        </w:r>
-        <w:r>
-          <w:rPr>
-            <w:rStyle w:val="FollowedHyperlink"/>
-          </w:rPr>
-          <w:t>F</w:t>
-        </w:r>
-        <w:r>
-          <w:rPr>
-            <w:rStyle w:val="FollowedHyperlink"/>
-          </w:rPr>
-          <w:t>ile.cpp</w:t>
+          <w:t>SeekFile.cpp</w:t>
         </w:r>
       </w:hyperlink>
       <w:r>
@@ -1192,15 +1018,7 @@
       </w:r>
       <w:proofErr w:type="spellEnd"/>
       <w:r>
-        <w:t xml:space="preserve">? (Answer: it depends. The C-library buffers its reads and writes. If Linux reads and writes </w:t>
-      </w:r>
-      <w:proofErr w:type="gramStart"/>
-      <w:r>
-        <w:t>a large number of</w:t>
-      </w:r>
-      <w:proofErr w:type="gramEnd"/>
-      <w:r>
-        <w:t xml:space="preserve"> bytes at a time, Linux will be faster. If Linux reads and writes one byte at a time, the C-library will be faster)</w:t>
+        <w:t>? (Answer: it depends. The C-library buffers its reads and writes. If Linux reads and writes a large number of bytes at a time, Linux will be faster. If Linux reads and writes one byte at a time, the C-library will be faster)</w:t>
       </w:r>
     </w:p>
     <w:p>
@@ -1308,38 +1126,24 @@
             <w:rStyle w:val="FollowedHyperlink"/>
             <w:lang w:val="en-US"/>
           </w:rPr>
-          <w:t>disk</w:t>
-        </w:r>
+          <w:t>diskDrive</w:t>
+        </w:r>
+        <w:proofErr w:type="spellEnd"/>
+        <w:r>
+          <w:rPr>
+            <w:rStyle w:val="FollowedHyperlink"/>
+          </w:rPr>
+          <w:t>.</w:t>
+        </w:r>
+        <w:proofErr w:type="spellStart"/>
         <w:r>
           <w:rPr>
             <w:rStyle w:val="FollowedHyperlink"/>
             <w:lang w:val="en-US"/>
           </w:rPr>
-          <w:t>D</w:t>
-        </w:r>
-        <w:r>
-          <w:rPr>
-            <w:rStyle w:val="FollowedHyperlink"/>
-            <w:lang w:val="en-US"/>
-          </w:rPr>
-          <w:t>rive</w:t>
+          <w:t>cpp</w:t>
         </w:r>
         <w:proofErr w:type="spellEnd"/>
-        <w:r>
-          <w:rPr>
-            <w:rStyle w:val="FollowedHyperlink"/>
-          </w:rPr>
-          <w:t>.</w:t>
-        </w:r>
-        <w:proofErr w:type="spellStart"/>
-        <w:r>
-          <w:rPr>
-            <w:rStyle w:val="FollowedHyperlink"/>
-            <w:lang w:val="en-US"/>
-          </w:rPr>
-          <w:t>cpp</w:t>
-        </w:r>
-        <w:proofErr w:type="spellEnd"/>
       </w:hyperlink>
       <w:r>
         <w:t>)</w:t>
@@ -1369,6 +1173,13 @@
           <w:bCs/>
         </w:rPr>
         <w:t>Device Drivers</w:t>
+      </w:r>
+      <w:r>
+        <w:rPr>
+          <w:b/>
+          <w:bCs/>
+        </w:rPr>
+        <w:t xml:space="preserve"> (out of scope for DPS912 Summer)</w:t>
       </w:r>
     </w:p>
     <w:p>
@@ -1388,38 +1199,12 @@
           <w:rPr>
             <w:rStyle w:val="Hyperlink"/>
           </w:rPr>
-          <w:t>peripher</w:t>
-        </w:r>
-        <w:r>
-          <w:rPr>
-            <w:rStyle w:val="Hyperlink"/>
-          </w:rPr>
-          <w:t>a</w:t>
-        </w:r>
-        <w:r>
-          <w:rPr>
-            <w:rStyle w:val="Hyperlink"/>
-          </w:rPr>
-          <w:t>lWriter.</w:t>
-        </w:r>
-        <w:r>
-          <w:rPr>
-            <w:rStyle w:val="Hyperlink"/>
-          </w:rPr>
-          <w:t>h</w:t>
+          <w:t>peripheralWriter.h</w:t>
         </w:r>
         <w:proofErr w:type="spellEnd"/>
       </w:hyperlink>
       <w:r>
-        <w:t xml:space="preserve"> </w:t>
-      </w:r>
-      <w:proofErr w:type="spellStart"/>
-      <w:r>
-        <w:t>identify</w:t>
-      </w:r>
-      <w:proofErr w:type="spellEnd"/>
-      <w:r>
-        <w:t xml:space="preserve"> the following:</w:t>
+        <w:t xml:space="preserve"> identify the following:</w:t>
       </w:r>
     </w:p>
     <w:p>
@@ -1451,19 +1236,7 @@
           <w:rPr>
             <w:rStyle w:val="Hyperlink"/>
           </w:rPr>
-          <w:t>periphera</w:t>
-        </w:r>
-        <w:r>
-          <w:rPr>
-            <w:rStyle w:val="Hyperlink"/>
-          </w:rPr>
-          <w:t>l</w:t>
-        </w:r>
-        <w:r>
-          <w:rPr>
-            <w:rStyle w:val="Hyperlink"/>
-          </w:rPr>
-          <w:t>Writer.c</w:t>
+          <w:t>peripheralWriter.c</w:t>
         </w:r>
         <w:proofErr w:type="spellEnd"/>
       </w:hyperlink>
@@ -1536,19 +1309,11 @@
       </w:r>
       <w:proofErr w:type="spellStart"/>
       <w:r>
-        <w:t>register_</w:t>
-      </w:r>
-      <w:proofErr w:type="gramStart"/>
-      <w:r>
-        <w:t>chrdev</w:t>
-      </w:r>
-      <w:proofErr w:type="spellEnd"/>
-      <w:r>
-        <w:t>(</w:t>
-      </w:r>
-      <w:proofErr w:type="gramEnd"/>
-      <w:r>
-        <w:t>) return?</w:t>
+        <w:t>register_chrdev</w:t>
+      </w:r>
+      <w:proofErr w:type="spellEnd"/>
+      <w:r>
+        <w:t>() return?</w:t>
       </w:r>
     </w:p>
     <w:p>
@@ -1564,19 +1329,11 @@
       </w:r>
       <w:proofErr w:type="spellStart"/>
       <w:r>
-        <w:t>copy_to_</w:t>
-      </w:r>
-      <w:proofErr w:type="gramStart"/>
-      <w:r>
-        <w:t>user</w:t>
-      </w:r>
-      <w:proofErr w:type="spellEnd"/>
-      <w:r>
-        <w:t>(</w:t>
-      </w:r>
-      <w:proofErr w:type="gramEnd"/>
-      <w:r>
-        <w:t>) do?</w:t>
+        <w:t>copy_to_user</w:t>
+      </w:r>
+      <w:proofErr w:type="spellEnd"/>
+      <w:r>
+        <w:t>() do?</w:t>
       </w:r>
     </w:p>
     <w:p>
@@ -1592,19 +1349,11 @@
       </w:r>
       <w:proofErr w:type="spellStart"/>
       <w:r>
-        <w:t>copy_from_</w:t>
-      </w:r>
-      <w:proofErr w:type="gramStart"/>
-      <w:r>
-        <w:t>user</w:t>
-      </w:r>
-      <w:proofErr w:type="spellEnd"/>
-      <w:r>
-        <w:t>(</w:t>
-      </w:r>
-      <w:proofErr w:type="gramEnd"/>
-      <w:r>
-        <w:t>) do?</w:t>
+        <w:t>copy_from_user</w:t>
+      </w:r>
+      <w:proofErr w:type="spellEnd"/>
+      <w:r>
+        <w:t>() do?</w:t>
       </w:r>
     </w:p>
     <w:p>
@@ -1644,19 +1393,7 @@
           <w:rPr>
             <w:rStyle w:val="FollowedHyperlink"/>
           </w:rPr>
-          <w:t>file</w:t>
-        </w:r>
-        <w:r>
-          <w:rPr>
-            <w:rStyle w:val="FollowedHyperlink"/>
-          </w:rPr>
-          <w:t>D</w:t>
-        </w:r>
-        <w:r>
-          <w:rPr>
-            <w:rStyle w:val="FollowedHyperlink"/>
-          </w:rPr>
-          <w:t>up.cpp</w:t>
+          <w:t>fileDup.cpp</w:t>
         </w:r>
       </w:hyperlink>
       <w:r>
@@ -1706,19 +1443,7 @@
           <w:rPr>
             <w:rStyle w:val="FollowedHyperlink"/>
           </w:rPr>
-          <w:t>offse</w:t>
-        </w:r>
-        <w:r>
-          <w:rPr>
-            <w:rStyle w:val="FollowedHyperlink"/>
-          </w:rPr>
-          <w:t>t</w:t>
-        </w:r>
-        <w:r>
-          <w:rPr>
-            <w:rStyle w:val="FollowedHyperlink"/>
-          </w:rPr>
-          <w:t>.cpp</w:t>
+          <w:t>offset.cpp</w:t>
         </w:r>
       </w:hyperlink>
       <w:r>
@@ -1768,19 +1493,7 @@
           <w:rPr>
             <w:rStyle w:val="FollowedHyperlink"/>
           </w:rPr>
-          <w:t>car</w:t>
-        </w:r>
-        <w:r>
-          <w:rPr>
-            <w:rStyle w:val="FollowedHyperlink"/>
-          </w:rPr>
-          <w:t>.</w:t>
-        </w:r>
-        <w:r>
-          <w:rPr>
-            <w:rStyle w:val="FollowedHyperlink"/>
-          </w:rPr>
-          <w:t>cpp</w:t>
+          <w:t>car.cpp</w:t>
         </w:r>
       </w:hyperlink>
       <w:r>
@@ -1879,15 +1592,7 @@
         </w:rPr>
       </w:pPr>
       <w:r>
-        <w:t xml:space="preserve">What does </w:t>
-      </w:r>
-      <w:proofErr w:type="gramStart"/>
-      <w:r>
-        <w:t>fork(</w:t>
-      </w:r>
-      <w:proofErr w:type="gramEnd"/>
-      <w:r>
-        <w:t xml:space="preserve">) do as compared with </w:t>
+        <w:t xml:space="preserve">What does fork() do as compared with </w:t>
       </w:r>
       <w:proofErr w:type="spellStart"/>
       <w:r>
@@ -1903,19 +1608,19 @@
           <w:rPr>
             <w:rStyle w:val="Hyperlink"/>
           </w:rPr>
-          <w:t>ProcessCreationAn</w:t>
+          <w:t>ProcessCreationAndTermin</w:t>
         </w:r>
         <w:r>
           <w:rPr>
             <w:rStyle w:val="Hyperlink"/>
           </w:rPr>
-          <w:t>d</w:t>
+          <w:t>a</w:t>
         </w:r>
         <w:r>
           <w:rPr>
             <w:rStyle w:val="Hyperlink"/>
           </w:rPr>
-          <w:t>Termination</w:t>
+          <w:t>tion</w:t>
         </w:r>
         <w:proofErr w:type="spellEnd"/>
       </w:hyperlink>
@@ -1935,15 +1640,7 @@
         </w:rPr>
       </w:pPr>
       <w:r>
-        <w:t xml:space="preserve">What does </w:t>
-      </w:r>
-      <w:proofErr w:type="gramStart"/>
-      <w:r>
-        <w:t>exit(</w:t>
-      </w:r>
-      <w:proofErr w:type="gramEnd"/>
-      <w:r>
-        <w:t xml:space="preserve">) do as compared with </w:t>
+        <w:t xml:space="preserve">What does exit() do as compared with </w:t>
       </w:r>
       <w:proofErr w:type="spellStart"/>
       <w:r>
@@ -1979,15 +1676,7 @@
         </w:rPr>
       </w:pPr>
       <w:r>
-        <w:t xml:space="preserve">What does </w:t>
-      </w:r>
-      <w:proofErr w:type="gramStart"/>
-      <w:r>
-        <w:t>wait(</w:t>
-      </w:r>
-      <w:proofErr w:type="gramEnd"/>
-      <w:r>
-        <w:t xml:space="preserve">) do as compared with </w:t>
+        <w:t xml:space="preserve">What does wait() do as compared with </w:t>
       </w:r>
       <w:proofErr w:type="spellStart"/>
       <w:r>
@@ -2003,19 +1692,7 @@
           <w:rPr>
             <w:rStyle w:val="Hyperlink"/>
           </w:rPr>
-          <w:t>ProcessCreatio</w:t>
-        </w:r>
-        <w:r>
-          <w:rPr>
-            <w:rStyle w:val="Hyperlink"/>
-          </w:rPr>
-          <w:t>n</w:t>
-        </w:r>
-        <w:r>
-          <w:rPr>
-            <w:rStyle w:val="Hyperlink"/>
-          </w:rPr>
-          <w:t>AndTermination</w:t>
+          <w:t>ProcessCreationAndTermination</w:t>
         </w:r>
         <w:proofErr w:type="spellEnd"/>
       </w:hyperlink>
@@ -2036,15 +1713,7 @@
       </w:pPr>
       <w:r>
         <w:lastRenderedPageBreak/>
-        <w:t xml:space="preserve">What is the purpose of the </w:t>
-      </w:r>
-      <w:proofErr w:type="gramStart"/>
-      <w:r>
-        <w:t>exec(</w:t>
-      </w:r>
-      <w:proofErr w:type="gramEnd"/>
-      <w:r>
-        <w:t>) family of functions?</w:t>
+        <w:t>What is the purpose of the exec() family of functions?</w:t>
       </w:r>
     </w:p>
     <w:p>
@@ -2061,227 +1730,153 @@
           <w:rPr>
             <w:rStyle w:val="Hyperlink"/>
           </w:rPr>
-          <w:t>ProcessCreationAndTerminati</w:t>
-        </w:r>
+          <w:t>ProcessCreationAndTermination</w:t>
+        </w:r>
+        <w:proofErr w:type="spellEnd"/>
+      </w:hyperlink>
+      <w:r>
+        <w:t>)</w:t>
+      </w:r>
+    </w:p>
+    <w:p>
+      <w:pPr>
+        <w:pStyle w:val="ListParagraph"/>
+        <w:numPr>
+          <w:ilvl w:val="1"/>
+          <w:numId w:val="1"/>
+        </w:numPr>
+        <w:rPr>
+          <w:b/>
+        </w:rPr>
+      </w:pPr>
+      <w:r>
+        <w:t xml:space="preserve">Write a simple program that creates a child. Both parent and child count from 0 to 9 seconds printing out their respective </w:t>
+      </w:r>
+      <w:proofErr w:type="spellStart"/>
+      <w:r>
+        <w:t>pid’s</w:t>
+      </w:r>
+      <w:proofErr w:type="spellEnd"/>
+      <w:r>
+        <w:t xml:space="preserve">. (See </w:t>
+      </w:r>
+      <w:hyperlink r:id="rId39" w:history="1">
         <w:r>
           <w:rPr>
             <w:rStyle w:val="Hyperlink"/>
           </w:rPr>
-          <w:t>o</w:t>
-        </w:r>
+          <w:t>fork1.cpp</w:t>
+        </w:r>
+      </w:hyperlink>
+      <w:r>
+        <w:t>)</w:t>
+      </w:r>
+    </w:p>
+    <w:p>
+      <w:pPr>
+        <w:pStyle w:val="ListParagraph"/>
+        <w:numPr>
+          <w:ilvl w:val="1"/>
+          <w:numId w:val="1"/>
+        </w:numPr>
+        <w:rPr>
+          <w:b/>
+        </w:rPr>
+      </w:pPr>
+      <w:r>
+        <w:t xml:space="preserve">Write a simple program that creates four children. Each child counts from 0 to 9. As each child terminates, the parent reports the </w:t>
+      </w:r>
+      <w:proofErr w:type="spellStart"/>
+      <w:r>
+        <w:t>pid</w:t>
+      </w:r>
+      <w:proofErr w:type="spellEnd"/>
+      <w:r>
+        <w:t xml:space="preserve"> of the child that terminates.</w:t>
+      </w:r>
+    </w:p>
+    <w:p>
+      <w:pPr>
+        <w:pStyle w:val="ListParagraph"/>
+        <w:ind w:left="1440"/>
+      </w:pPr>
+      <w:r>
+        <w:t xml:space="preserve">(See </w:t>
+      </w:r>
+      <w:hyperlink r:id="rId40" w:history="1">
         <w:r>
           <w:rPr>
             <w:rStyle w:val="Hyperlink"/>
           </w:rPr>
-          <w:t>n</w:t>
-        </w:r>
-        <w:proofErr w:type="spellEnd"/>
-      </w:hyperlink>
-      <w:r>
-        <w:t>)</w:t>
-      </w:r>
-    </w:p>
-    <w:p>
-      <w:pPr>
-        <w:pStyle w:val="ListParagraph"/>
-        <w:numPr>
-          <w:ilvl w:val="1"/>
-          <w:numId w:val="1"/>
-        </w:numPr>
-        <w:rPr>
-          <w:b/>
-        </w:rPr>
-      </w:pPr>
-      <w:r>
-        <w:t xml:space="preserve">Write a simple program that creates a child. Both parent and child count from 0 to 9 seconds printing out their respective </w:t>
-      </w:r>
-      <w:proofErr w:type="spellStart"/>
-      <w:r>
-        <w:t>pid’s</w:t>
-      </w:r>
-      <w:proofErr w:type="spellEnd"/>
-      <w:r>
-        <w:t xml:space="preserve">. (See </w:t>
-      </w:r>
-      <w:hyperlink r:id="rId39" w:history="1">
+          <w:t>fork2.cpp</w:t>
+        </w:r>
+      </w:hyperlink>
+      <w:r>
+        <w:t>)</w:t>
+      </w:r>
+    </w:p>
+    <w:p>
+      <w:pPr>
+        <w:pStyle w:val="ListParagraph"/>
+        <w:numPr>
+          <w:ilvl w:val="1"/>
+          <w:numId w:val="1"/>
+        </w:numPr>
+      </w:pPr>
+      <w:r>
+        <w:t xml:space="preserve">Write a program that forks a child which execs “ls -al”. (See </w:t>
+      </w:r>
+      <w:hyperlink r:id="rId41" w:history="1">
         <w:r>
           <w:rPr>
             <w:rStyle w:val="Hyperlink"/>
           </w:rPr>
-          <w:t>fo</w:t>
-        </w:r>
+          <w:t>exec1.cpp</w:t>
+        </w:r>
+      </w:hyperlink>
+      <w:r>
+        <w:t>)</w:t>
+      </w:r>
+    </w:p>
+    <w:p>
+      <w:pPr>
+        <w:pStyle w:val="ListParagraph"/>
+        <w:numPr>
+          <w:ilvl w:val="1"/>
+          <w:numId w:val="1"/>
+        </w:numPr>
+        <w:rPr>
+          <w:b/>
+        </w:rPr>
+      </w:pPr>
+      <w:r>
+        <w:t xml:space="preserve">Explain how </w:t>
+      </w:r>
+      <w:proofErr w:type="spellStart"/>
+      <w:r>
+        <w:t>on_exit</w:t>
+      </w:r>
+      <w:proofErr w:type="spellEnd"/>
+      <w:r>
+        <w:t xml:space="preserve"> is used to clean up code in the files </w:t>
+      </w:r>
+      <w:hyperlink r:id="rId42" w:history="1">
         <w:r>
           <w:rPr>
             <w:rStyle w:val="Hyperlink"/>
           </w:rPr>
-          <w:t>r</w:t>
-        </w:r>
+          <w:t>openTest.cpp</w:t>
+        </w:r>
+      </w:hyperlink>
+      <w:r>
+        <w:t xml:space="preserve"> and </w:t>
+      </w:r>
+      <w:hyperlink r:id="rId43" w:history="1">
         <w:r>
           <w:rPr>
             <w:rStyle w:val="Hyperlink"/>
           </w:rPr>
-          <w:t>k1.cpp</w:t>
-        </w:r>
-      </w:hyperlink>
-      <w:r>
-        <w:t>)</w:t>
-      </w:r>
-    </w:p>
-    <w:p>
-      <w:pPr>
-        <w:pStyle w:val="ListParagraph"/>
-        <w:numPr>
-          <w:ilvl w:val="1"/>
-          <w:numId w:val="1"/>
-        </w:numPr>
-        <w:rPr>
-          <w:b/>
-        </w:rPr>
-      </w:pPr>
-      <w:r>
-        <w:t xml:space="preserve">Write a simple program that creates four children. Each child counts from 0 to 9. As each child terminates, the parent reports the </w:t>
-      </w:r>
-      <w:proofErr w:type="spellStart"/>
-      <w:r>
-        <w:t>pid</w:t>
-      </w:r>
-      <w:proofErr w:type="spellEnd"/>
-      <w:r>
-        <w:t xml:space="preserve"> of the child that terminates.</w:t>
-      </w:r>
-    </w:p>
-    <w:p>
-      <w:pPr>
-        <w:pStyle w:val="ListParagraph"/>
-        <w:ind w:left="1440"/>
-      </w:pPr>
-      <w:r>
-        <w:t xml:space="preserve">(See </w:t>
-      </w:r>
-      <w:hyperlink r:id="rId40" w:history="1">
-        <w:r>
-          <w:rPr>
-            <w:rStyle w:val="Hyperlink"/>
-          </w:rPr>
-          <w:t>fork2.cp</w:t>
-        </w:r>
-        <w:r>
-          <w:rPr>
-            <w:rStyle w:val="Hyperlink"/>
-          </w:rPr>
-          <w:t>p</w:t>
-        </w:r>
-      </w:hyperlink>
-      <w:r>
-        <w:t>)</w:t>
-      </w:r>
-    </w:p>
-    <w:p>
-      <w:pPr>
-        <w:pStyle w:val="ListParagraph"/>
-        <w:numPr>
-          <w:ilvl w:val="1"/>
-          <w:numId w:val="1"/>
-        </w:numPr>
-      </w:pPr>
-      <w:r>
-        <w:t xml:space="preserve">Write a program that forks a </w:t>
-      </w:r>
-      <w:proofErr w:type="gramStart"/>
-      <w:r>
-        <w:t>child which execs</w:t>
-      </w:r>
-      <w:proofErr w:type="gramEnd"/>
-      <w:r>
-        <w:t xml:space="preserve"> “ls -al”. (See </w:t>
-      </w:r>
-      <w:hyperlink r:id="rId41" w:history="1">
-        <w:r>
-          <w:rPr>
-            <w:rStyle w:val="Hyperlink"/>
-          </w:rPr>
-          <w:t>exec</w:t>
-        </w:r>
-        <w:r>
-          <w:rPr>
-            <w:rStyle w:val="Hyperlink"/>
-          </w:rPr>
-          <w:t>1</w:t>
-        </w:r>
-        <w:r>
-          <w:rPr>
-            <w:rStyle w:val="Hyperlink"/>
-          </w:rPr>
-          <w:t>.cpp</w:t>
-        </w:r>
-      </w:hyperlink>
-      <w:r>
-        <w:t>)</w:t>
-      </w:r>
-    </w:p>
-    <w:p>
-      <w:pPr>
-        <w:pStyle w:val="ListParagraph"/>
-        <w:numPr>
-          <w:ilvl w:val="1"/>
-          <w:numId w:val="1"/>
-        </w:numPr>
-        <w:rPr>
-          <w:b/>
-        </w:rPr>
-      </w:pPr>
-      <w:r>
-        <w:t xml:space="preserve">Explain how </w:t>
-      </w:r>
-      <w:proofErr w:type="spellStart"/>
-      <w:r>
-        <w:t>on_exit</w:t>
-      </w:r>
-      <w:proofErr w:type="spellEnd"/>
-      <w:r>
-        <w:t xml:space="preserve"> is used to clean up code in the files </w:t>
-      </w:r>
-      <w:hyperlink r:id="rId42" w:history="1">
-        <w:r>
-          <w:rPr>
-            <w:rStyle w:val="Hyperlink"/>
-          </w:rPr>
-          <w:t>openTest</w:t>
-        </w:r>
-        <w:r>
-          <w:rPr>
-            <w:rStyle w:val="Hyperlink"/>
-          </w:rPr>
-          <w:t>.</w:t>
-        </w:r>
-        <w:r>
-          <w:rPr>
-            <w:rStyle w:val="Hyperlink"/>
-          </w:rPr>
-          <w:t>cpp</w:t>
-        </w:r>
-      </w:hyperlink>
-      <w:r>
-        <w:t xml:space="preserve"> and </w:t>
-      </w:r>
-      <w:hyperlink r:id="rId43" w:history="1">
-        <w:r>
-          <w:rPr>
-            <w:rStyle w:val="Hyperlink"/>
-          </w:rPr>
-          <w:t>fopenTe</w:t>
-        </w:r>
-        <w:r>
-          <w:rPr>
-            <w:rStyle w:val="Hyperlink"/>
-          </w:rPr>
-          <w:t>s</w:t>
-        </w:r>
-        <w:r>
-          <w:rPr>
-            <w:rStyle w:val="Hyperlink"/>
-          </w:rPr>
-          <w:t>t.cpp</w:t>
+          <w:t>fopenTest.cpp</w:t>
         </w:r>
       </w:hyperlink>
       <w:r>
@@ -2388,38 +1983,22 @@
         </w:rPr>
       </w:pPr>
       <w:r>
-        <w:t xml:space="preserve">Which signal is generated by a </w:t>
-      </w:r>
-      <w:proofErr w:type="gramStart"/>
-      <w:r>
-        <w:t>ctrl-C</w:t>
-      </w:r>
-      <w:proofErr w:type="gramEnd"/>
-      <w:r>
-        <w:t>? (Answer: SIGINT)</w:t>
-      </w:r>
-    </w:p>
-    <w:p>
-      <w:pPr>
-        <w:pStyle w:val="ListParagraph"/>
-        <w:numPr>
-          <w:ilvl w:val="1"/>
-          <w:numId w:val="1"/>
-        </w:numPr>
-        <w:rPr>
-          <w:b/>
-        </w:rPr>
-      </w:pPr>
-      <w:r>
-        <w:t xml:space="preserve">Which signal is generated by a </w:t>
-      </w:r>
-      <w:proofErr w:type="gramStart"/>
-      <w:r>
-        <w:t>ctrl-Z</w:t>
-      </w:r>
-      <w:proofErr w:type="gramEnd"/>
-      <w:r>
-        <w:t>? (Answer: SIGTSTP)</w:t>
+        <w:t>Which signal is generated by a ctrl-C? (Answer: SIGINT)</w:t>
+      </w:r>
+    </w:p>
+    <w:p>
+      <w:pPr>
+        <w:pStyle w:val="ListParagraph"/>
+        <w:numPr>
+          <w:ilvl w:val="1"/>
+          <w:numId w:val="1"/>
+        </w:numPr>
+        <w:rPr>
+          <w:b/>
+        </w:rPr>
+      </w:pPr>
+      <w:r>
+        <w:t>Which signal is generated by a ctrl-Z? (Answer: SIGTSTP)</w:t>
       </w:r>
     </w:p>
     <w:p>
@@ -2503,16 +2082,8 @@
         <w:rPr>
           <w:b/>
         </w:rPr>
-        <w:t xml:space="preserve">kill -9 </w:t>
-      </w:r>
-      <w:proofErr w:type="gramStart"/>
-      <w:r>
-        <w:rPr>
-          <w:b/>
-        </w:rPr>
-        <w:t>1234</w:t>
-      </w:r>
-      <w:proofErr w:type="gramEnd"/>
+        <w:t>kill -9 1234</w:t>
+      </w:r>
     </w:p>
     <w:p>
       <w:pPr>
@@ -2526,16 +2097,8 @@
         <w:rPr>
           <w:b/>
         </w:rPr>
-        <w:t xml:space="preserve">kill -KILL </w:t>
-      </w:r>
-      <w:proofErr w:type="gramStart"/>
-      <w:r>
-        <w:rPr>
-          <w:b/>
-        </w:rPr>
-        <w:t>1234</w:t>
-      </w:r>
-      <w:proofErr w:type="gramEnd"/>
+        <w:t>kill -KILL 1234</w:t>
+      </w:r>
     </w:p>
     <w:p>
       <w:pPr>
@@ -2546,16 +2109,8 @@
         <w:rPr>
           <w:b/>
         </w:rPr>
-        <w:t xml:space="preserve">kill -SIGKILL </w:t>
-      </w:r>
-      <w:proofErr w:type="gramStart"/>
-      <w:r>
-        <w:rPr>
-          <w:b/>
-        </w:rPr>
-        <w:t>1234</w:t>
-      </w:r>
-      <w:proofErr w:type="gramEnd"/>
+        <w:t>kill -SIGKILL 1234</w:t>
+      </w:r>
     </w:p>
     <w:p>
       <w:pPr>
@@ -2609,65 +2164,33 @@
           <w:rPr>
             <w:rStyle w:val="FollowedHyperlink"/>
           </w:rPr>
-          <w:t>recvsig2.</w:t>
-        </w:r>
-        <w:r>
-          <w:rPr>
-            <w:rStyle w:val="FollowedHyperlink"/>
-          </w:rPr>
-          <w:t>c</w:t>
-        </w:r>
-        <w:r>
-          <w:rPr>
-            <w:rStyle w:val="FollowedHyperlink"/>
-          </w:rPr>
-          <w:t>pp</w:t>
-        </w:r>
-      </w:hyperlink>
-      <w:r>
-        <w:t>)</w:t>
-      </w:r>
-    </w:p>
-    <w:p>
-      <w:pPr>
-        <w:pStyle w:val="ListParagraph"/>
-        <w:numPr>
-          <w:ilvl w:val="1"/>
-          <w:numId w:val="1"/>
-        </w:numPr>
-        <w:rPr>
-          <w:b/>
-        </w:rPr>
-      </w:pPr>
-      <w:r>
-        <w:t>Write a program that spawns 4 children, then shuts them down one by one with SIGINT (</w:t>
-      </w:r>
-      <w:proofErr w:type="gramStart"/>
-      <w:r>
-        <w:t>ctrl-C</w:t>
-      </w:r>
-      <w:proofErr w:type="gramEnd"/>
-      <w:r>
-        <w:t xml:space="preserve">). (For the answer see </w:t>
+          <w:t>recvsig2.cpp</w:t>
+        </w:r>
+      </w:hyperlink>
+      <w:r>
+        <w:t>)</w:t>
+      </w:r>
+    </w:p>
+    <w:p>
+      <w:pPr>
+        <w:pStyle w:val="ListParagraph"/>
+        <w:numPr>
+          <w:ilvl w:val="1"/>
+          <w:numId w:val="1"/>
+        </w:numPr>
+        <w:rPr>
+          <w:b/>
+        </w:rPr>
+      </w:pPr>
+      <w:r>
+        <w:t xml:space="preserve">Write a program that spawns 4 children, then shuts them down one by one with SIGINT (ctrl-C). (For the answer see </w:t>
       </w:r>
       <w:hyperlink r:id="rId51" w:history="1">
         <w:r>
           <w:rPr>
             <w:rStyle w:val="FollowedHyperlink"/>
           </w:rPr>
-          <w:t>sigact.</w:t>
-        </w:r>
-        <w:r>
-          <w:rPr>
-            <w:rStyle w:val="FollowedHyperlink"/>
-          </w:rPr>
-          <w:t>c</w:t>
-        </w:r>
-        <w:r>
-          <w:rPr>
-            <w:rStyle w:val="FollowedHyperlink"/>
-          </w:rPr>
-          <w:t>pp</w:t>
+          <w:t>sigact.cpp</w:t>
         </w:r>
       </w:hyperlink>
       <w:r>
@@ -2693,65 +2216,33 @@
           <w:rPr>
             <w:rStyle w:val="FollowedHyperlink"/>
           </w:rPr>
-          <w:t>uninterrup</w:t>
-        </w:r>
-        <w:r>
-          <w:rPr>
-            <w:rStyle w:val="FollowedHyperlink"/>
-          </w:rPr>
-          <w:t>t</w:t>
-        </w:r>
-        <w:r>
-          <w:rPr>
-            <w:rStyle w:val="FollowedHyperlink"/>
-          </w:rPr>
-          <w:t>.cpp</w:t>
-        </w:r>
-      </w:hyperlink>
-      <w:r>
-        <w:t>)</w:t>
-      </w:r>
-    </w:p>
-    <w:p>
-      <w:pPr>
-        <w:pStyle w:val="ListParagraph"/>
-        <w:numPr>
-          <w:ilvl w:val="1"/>
-          <w:numId w:val="1"/>
-        </w:numPr>
-        <w:rPr>
-          <w:b/>
-        </w:rPr>
-      </w:pPr>
-      <w:r>
-        <w:t xml:space="preserve">Write a program that </w:t>
-      </w:r>
-      <w:proofErr w:type="gramStart"/>
-      <w:r>
-        <w:t>forks</w:t>
-      </w:r>
-      <w:proofErr w:type="gramEnd"/>
-      <w:r>
-        <w:t xml:space="preserve"> and execs 2 child processes and synchronizes them via a signal. (See </w:t>
+          <w:t>uninterrupt.cpp</w:t>
+        </w:r>
+      </w:hyperlink>
+      <w:r>
+        <w:t>)</w:t>
+      </w:r>
+    </w:p>
+    <w:p>
+      <w:pPr>
+        <w:pStyle w:val="ListParagraph"/>
+        <w:numPr>
+          <w:ilvl w:val="1"/>
+          <w:numId w:val="1"/>
+        </w:numPr>
+        <w:rPr>
+          <w:b/>
+        </w:rPr>
+      </w:pPr>
+      <w:r>
+        <w:t xml:space="preserve">Write a program that forks and execs 2 child processes and synchronizes them via a signal. (See </w:t>
       </w:r>
       <w:hyperlink r:id="rId53" w:history="1">
         <w:r>
           <w:rPr>
             <w:rStyle w:val="FollowedHyperlink"/>
           </w:rPr>
-          <w:t>sysmonExe</w:t>
-        </w:r>
-        <w:r>
-          <w:rPr>
-            <w:rStyle w:val="FollowedHyperlink"/>
-          </w:rPr>
-          <w:t>c</w:t>
-        </w:r>
-        <w:r>
-          <w:rPr>
-            <w:rStyle w:val="FollowedHyperlink"/>
-          </w:rPr>
-          <w:t>.cpp</w:t>
+          <w:t>sysmonExec.cpp</w:t>
         </w:r>
       </w:hyperlink>
       <w:r>
@@ -2762,19 +2253,7 @@
           <w:rPr>
             <w:rStyle w:val="FollowedHyperlink"/>
           </w:rPr>
-          <w:t>intfM</w:t>
-        </w:r>
-        <w:r>
-          <w:rPr>
-            <w:rStyle w:val="FollowedHyperlink"/>
-          </w:rPr>
-          <w:t>o</w:t>
-        </w:r>
-        <w:r>
-          <w:rPr>
-            <w:rStyle w:val="FollowedHyperlink"/>
-          </w:rPr>
-          <w:t>nitor.cpp</w:t>
+          <w:t>intfMonitor.cpp</w:t>
         </w:r>
       </w:hyperlink>
       <w:r>
@@ -2812,7 +2291,7 @@
 </file>
 
 <file path=word/numbering.xml><?xml version="1.0" encoding="utf-8"?>
-<w:numbering xmlns:wpc="http://schemas.microsoft.com/office/word/2010/wordprocessingCanvas" xmlns:cx="http://schemas.microsoft.com/office/drawing/2014/chartex" xmlns:cx1="http://schemas.microsoft.com/office/drawing/2015/9/8/chartex" xmlns:cx2="http://schemas.microsoft.com/office/drawing/2015/10/21/chartex" xmlns:cx3="http://schemas.microsoft.com/office/drawing/2016/5/9/chartex" xmlns:cx4="http://schemas.microsoft.com/office/drawing/2016/5/10/chartex" xmlns:cx5="http://schemas.microsoft.com/office/drawing/2016/5/11/chartex" xmlns:cx6="http://schemas.microsoft.com/office/drawing/2016/5/12/chartex" xmlns:cx7="http://schemas.microsoft.com/office/drawing/2016/5/13/chartex" xmlns:cx8="http://schemas.microsoft.com/office/drawing/2016/5/14/chartex" xmlns:mc="http://schemas.openxmlformats.org/markup-compatibility/2006" xmlns:aink="http://schemas.microsoft.com/office/drawing/2016/ink" xmlns:am3d="http://schemas.microsoft.com/office/drawing/2017/model3d" xmlns:o="urn:schemas-microsoft-com:office:office" xmlns:r="http://schemas.openxmlformats.org/officeDocument/2006/relationships" xmlns:m="http://schemas.openxmlformats.org/officeDocument/2006/math" xmlns:v="urn:schemas-microsoft-com:vml" xmlns:wp14="http://schemas.microsoft.com/office/word/2010/wordprocessingDrawing" xmlns:wp="http://schemas.openxmlformats.org/drawingml/2006/wordprocessingDrawing" xmlns:w10="urn:schemas-microsoft-com:office:word" xmlns:w="http://schemas.openxmlformats.org/wordprocessingml/2006/main" xmlns:w14="http://schemas.microsoft.com/office/word/2010/wordml" xmlns:w15="http://schemas.microsoft.com/office/word/2012/wordml" xmlns:w16cex="http://schemas.microsoft.com/office/word/2018/wordml/cex" xmlns:w16cid="http://schemas.microsoft.com/office/word/2016/wordml/cid" xmlns:w16="http://schemas.microsoft.com/office/word/2018/wordml" xmlns:w16se="http://schemas.microsoft.com/office/word/2015/wordml/symex" xmlns:wpg="http://schemas.microsoft.com/office/word/2010/wordprocessingGroup" xmlns:wpi="http://schemas.microsoft.com/office/word/2010/wordprocessingInk" xmlns:wne="http://schemas.microsoft.com/office/word/2006/wordml" xmlns:wps="http://schemas.microsoft.com/office/word/2010/wordprocessingShape" mc:Ignorable="w14 w15 w16se w16cid w16 w16cex wp14">
+<w:numbering xmlns:wpc="http://schemas.microsoft.com/office/word/2010/wordprocessingCanvas" xmlns:cx="http://schemas.microsoft.com/office/drawing/2014/chartex" xmlns:cx1="http://schemas.microsoft.com/office/drawing/2015/9/8/chartex" xmlns:cx2="http://schemas.microsoft.com/office/drawing/2015/10/21/chartex" xmlns:cx3="http://schemas.microsoft.com/office/drawing/2016/5/9/chartex" xmlns:cx4="http://schemas.microsoft.com/office/drawing/2016/5/10/chartex" xmlns:cx5="http://schemas.microsoft.com/office/drawing/2016/5/11/chartex" xmlns:cx6="http://schemas.microsoft.com/office/drawing/2016/5/12/chartex" xmlns:cx7="http://schemas.microsoft.com/office/drawing/2016/5/13/chartex" xmlns:cx8="http://schemas.microsoft.com/office/drawing/2016/5/14/chartex" xmlns:mc="http://schemas.openxmlformats.org/markup-compatibility/2006" xmlns:aink="http://schemas.microsoft.com/office/drawing/2016/ink" xmlns:am3d="http://schemas.microsoft.com/office/drawing/2017/model3d" xmlns:o="urn:schemas-microsoft-com:office:office" xmlns:r="http://schemas.openxmlformats.org/officeDocument/2006/relationships" xmlns:m="http://schemas.openxmlformats.org/officeDocument/2006/math" xmlns:v="urn:schemas-microsoft-com:vml" xmlns:wp14="http://schemas.microsoft.com/office/word/2010/wordprocessingDrawing" xmlns:wp="http://schemas.openxmlformats.org/drawingml/2006/wordprocessingDrawing" xmlns:w10="urn:schemas-microsoft-com:office:word" xmlns:w="http://schemas.openxmlformats.org/wordprocessingml/2006/main" xmlns:w14="http://schemas.microsoft.com/office/word/2010/wordml" xmlns:w15="http://schemas.microsoft.com/office/word/2012/wordml" xmlns:w16cex="http://schemas.microsoft.com/office/word/2018/wordml/cex" xmlns:w16cid="http://schemas.microsoft.com/office/word/2016/wordml/cid" xmlns:w16="http://schemas.microsoft.com/office/word/2018/wordml" xmlns:w16sdtdh="http://schemas.microsoft.com/office/word/2020/wordml/sdtdatahash" xmlns:w16se="http://schemas.microsoft.com/office/word/2015/wordml/symex" xmlns:wpg="http://schemas.microsoft.com/office/word/2010/wordprocessingGroup" xmlns:wpi="http://schemas.microsoft.com/office/word/2010/wordprocessingInk" xmlns:wne="http://schemas.microsoft.com/office/word/2006/wordml" xmlns:wps="http://schemas.microsoft.com/office/word/2010/wordprocessingShape" mc:Ignorable="w14 w15 w16se w16cid w16 w16cex w16sdtdh wp14">
   <w:abstractNum w:abstractNumId="0" w15:restartNumberingAfterBreak="0">
     <w:nsid w:val="0CE9076A"/>
     <w:multiLevelType w:val="multilevel"/>
@@ -2909,7 +2388,7 @@
 </file>
 
 <file path=word/styles.xml><?xml version="1.0" encoding="utf-8"?>
-<w:styles xmlns:mc="http://schemas.openxmlformats.org/markup-compatibility/2006" xmlns:r="http://schemas.openxmlformats.org/officeDocument/2006/relationships" xmlns:w="http://schemas.openxmlformats.org/wordprocessingml/2006/main" xmlns:w14="http://schemas.microsoft.com/office/word/2010/wordml" xmlns:w15="http://schemas.microsoft.com/office/word/2012/wordml" xmlns:w16cex="http://schemas.microsoft.com/office/word/2018/wordml/cex" xmlns:w16cid="http://schemas.microsoft.com/office/word/2016/wordml/cid" xmlns:w16="http://schemas.microsoft.com/office/word/2018/wordml" xmlns:w16se="http://schemas.microsoft.com/office/word/2015/wordml/symex" mc:Ignorable="w14 w15 w16se w16cid w16 w16cex">
+<w:styles xmlns:mc="http://schemas.openxmlformats.org/markup-compatibility/2006" xmlns:r="http://schemas.openxmlformats.org/officeDocument/2006/relationships" xmlns:w="http://schemas.openxmlformats.org/wordprocessingml/2006/main" xmlns:w14="http://schemas.microsoft.com/office/word/2010/wordml" xmlns:w15="http://schemas.microsoft.com/office/word/2012/wordml" xmlns:w16cex="http://schemas.microsoft.com/office/word/2018/wordml/cex" xmlns:w16cid="http://schemas.microsoft.com/office/word/2016/wordml/cid" xmlns:w16="http://schemas.microsoft.com/office/word/2018/wordml" xmlns:w16sdtdh="http://schemas.microsoft.com/office/word/2020/wordml/sdtdatahash" xmlns:w16se="http://schemas.microsoft.com/office/word/2015/wordml/symex" mc:Ignorable="w14 w15 w16se w16cid w16 w16cex w16sdtdh">
   <w:docDefaults>
     <w:rPrDefault>
       <w:rPr>

</xml_diff>